<commit_message>
Final documentation and java system
</commit_message>
<xml_diff>
--- a/ProjectReport/Test.docx
+++ b/ProjectReport/Test.docx
@@ -13,21 +13,7 @@
         <w:rPr>
           <w:sz w:val="24"/>
         </w:rPr>
-        <w:t xml:space="preserve">The system was tested according to the requirements that the group wrote in order to assure the system’s functionality. The GUI was tested as well to ensure that it follows what was specified in the Use Case </w:t>
-      </w:r>
-      <w:proofErr w:type="spellStart"/>
-      <w:r>
-        <w:rPr>
-          <w:sz w:val="24"/>
-        </w:rPr>
-        <w:t>descrpitons</w:t>
-      </w:r>
-      <w:proofErr w:type="spellEnd"/>
-      <w:r>
-        <w:rPr>
-          <w:sz w:val="24"/>
-        </w:rPr>
-        <w:t>.</w:t>
+        <w:t>The system was tested according to the requirements that the group wrote in order to assure the system’s functionality. The GUI was tested as well to ensure that it follows what was specified in the Use Case descrpitons.</w:t>
       </w:r>
     </w:p>
     <w:p>
@@ -79,13 +65,7 @@
         <w:rPr>
           <w:sz w:val="24"/>
         </w:rPr>
-        <w:t>The user first chooses th</w:t>
-      </w:r>
-      <w:r>
-        <w:rPr>
-          <w:sz w:val="24"/>
-        </w:rPr>
-        <w:t>e type of event he wishes to add</w:t>
+        <w:t>The user first chooses the type of event he wishes to add</w:t>
       </w:r>
     </w:p>
     <w:p>
@@ -104,13 +84,7 @@
         <w:rPr>
           <w:sz w:val="24"/>
         </w:rPr>
-        <w:t xml:space="preserve">The user </w:t>
-      </w:r>
-      <w:r>
-        <w:rPr>
-          <w:sz w:val="24"/>
-        </w:rPr>
-        <w:t>enters the required data into the system</w:t>
+        <w:t>The user enters the required data into the system</w:t>
       </w:r>
     </w:p>
     <w:p>
@@ -135,13 +109,7 @@
         <w:rPr>
           <w:sz w:val="24"/>
         </w:rPr>
-        <w:t xml:space="preserve">he </w:t>
-      </w:r>
-      <w:r>
-        <w:rPr>
-          <w:sz w:val="24"/>
-        </w:rPr>
-        <w:t>system verifies the data and stores it</w:t>
+        <w:t>he system verifies the data and stores it</w:t>
       </w:r>
     </w:p>
     <w:p>
@@ -800,13 +768,7 @@
         <w:rPr>
           <w:sz w:val="28"/>
         </w:rPr>
-        <w:t>Store lecture</w:t>
-      </w:r>
-      <w:r>
-        <w:rPr>
-          <w:sz w:val="28"/>
-        </w:rPr>
-        <w:t>r information</w:t>
+        <w:t>Store lecturer information</w:t>
       </w:r>
     </w:p>
     <w:p>
@@ -879,13 +841,7 @@
         <w:rPr>
           <w:sz w:val="28"/>
         </w:rPr>
-        <w:t>Search lecture</w:t>
-      </w:r>
-      <w:r>
-        <w:rPr>
-          <w:sz w:val="28"/>
-        </w:rPr>
-        <w:t>rs</w:t>
+        <w:t>Search lecturers</w:t>
       </w:r>
     </w:p>
     <w:p>
@@ -923,19 +879,7 @@
         <w:rPr>
           <w:sz w:val="24"/>
         </w:rPr>
-        <w:t xml:space="preserve">The system checks </w:t>
-      </w:r>
-      <w:r>
-        <w:rPr>
-          <w:sz w:val="24"/>
-        </w:rPr>
-        <w:t>and lists every lectur</w:t>
-      </w:r>
-      <w:r>
-        <w:rPr>
-          <w:sz w:val="24"/>
-        </w:rPr>
-        <w:t>er that meets the requirements</w:t>
+        <w:t>The system checks and lists every lecturer that meets the requirements</w:t>
       </w:r>
     </w:p>
     <w:p>
@@ -954,13 +898,7 @@
         <w:rPr>
           <w:sz w:val="24"/>
         </w:rPr>
-        <w:t>If there is no lectur</w:t>
-      </w:r>
-      <w:r>
-        <w:rPr>
-          <w:sz w:val="24"/>
-        </w:rPr>
-        <w:t>er with that requirement, the list displayed will be empty</w:t>
+        <w:t>If there is no lecturer with that requirement, the list displayed will be empty</w:t>
       </w:r>
     </w:p>
     <w:p>
@@ -995,13 +933,7 @@
         <w:rPr>
           <w:sz w:val="28"/>
         </w:rPr>
-        <w:t>Modify lecturer</w:t>
-      </w:r>
-      <w:r>
-        <w:rPr>
-          <w:sz w:val="28"/>
-        </w:rPr>
-        <w:t xml:space="preserve"> information</w:t>
+        <w:t>Modify lecturer information</w:t>
       </w:r>
     </w:p>
     <w:p>
@@ -1020,19 +952,7 @@
         <w:rPr>
           <w:sz w:val="24"/>
         </w:rPr>
-        <w:t>The user selects the desired</w:t>
-      </w:r>
-      <w:r>
-        <w:rPr>
-          <w:sz w:val="24"/>
-        </w:rPr>
-        <w:t xml:space="preserve"> lectur</w:t>
-      </w:r>
-      <w:r>
-        <w:rPr>
-          <w:sz w:val="24"/>
-        </w:rPr>
-        <w:t>er</w:t>
+        <w:t>The user selects the desired lecturer</w:t>
       </w:r>
     </w:p>
     <w:p>
@@ -1105,13 +1025,7 @@
         <w:rPr>
           <w:sz w:val="28"/>
         </w:rPr>
-        <w:t>Delete lectur</w:t>
-      </w:r>
-      <w:r>
-        <w:rPr>
-          <w:sz w:val="28"/>
-        </w:rPr>
-        <w:t>er</w:t>
+        <w:t>Delete lecturer</w:t>
       </w:r>
     </w:p>
     <w:p>
@@ -1130,19 +1044,7 @@
         <w:rPr>
           <w:sz w:val="24"/>
         </w:rPr>
-        <w:t xml:space="preserve">The </w:t>
-      </w:r>
-      <w:r>
-        <w:rPr>
-          <w:sz w:val="24"/>
-        </w:rPr>
-        <w:t>user selects the lectur</w:t>
-      </w:r>
-      <w:r>
-        <w:rPr>
-          <w:sz w:val="24"/>
-        </w:rPr>
-        <w:t>er whose information needs to be deleted</w:t>
+        <w:t>The user selects the lecturer whose information needs to be deleted</w:t>
       </w:r>
     </w:p>
     <w:p>
@@ -1161,13 +1063,7 @@
         <w:rPr>
           <w:sz w:val="24"/>
         </w:rPr>
-        <w:t>The system deletes the lecture</w:t>
-      </w:r>
-      <w:r>
-        <w:rPr>
-          <w:sz w:val="24"/>
-        </w:rPr>
-        <w:t>r’s information</w:t>
+        <w:t>The system deletes the lecturer’s information</w:t>
       </w:r>
     </w:p>
     <w:p>
@@ -1333,14 +1229,7 @@
           <w:sz w:val="28"/>
           <w:szCs w:val="28"/>
         </w:rPr>
-        <w:t xml:space="preserve">The system should store about seminars: </w:t>
-      </w:r>
-      <w:r>
-        <w:rPr>
-          <w:sz w:val="28"/>
-          <w:szCs w:val="28"/>
-        </w:rPr>
-        <w:t>a title, start date, start time, duration, lecturers, subjects, sponsor name, price, finalized or not, total number of tickets, discount</w:t>
+        <w:t>The system should store about seminars: a title, start date, start time, duration, lecturers, subjects, sponsor name, price, finalized or not, total number of tickets, discount</w:t>
       </w:r>
       <w:r>
         <w:rPr>
@@ -1408,14 +1297,7 @@
           <w:sz w:val="28"/>
           <w:szCs w:val="28"/>
         </w:rPr>
-        <w:t>a title, start date, start time, duration, locations, price, finalized or not, total number of tickets, discount</w:t>
-      </w:r>
-      <w:r>
-        <w:rPr>
-          <w:sz w:val="28"/>
-          <w:szCs w:val="28"/>
-        </w:rPr>
-        <w:t xml:space="preserve">          PASSED</w:t>
+        <w:t>a title, start date, start time, duration, locations, price, finalized or not, total number of tickets, discount          PASSED</w:t>
       </w:r>
     </w:p>
     <w:p>
@@ -1490,7 +1372,21 @@
           <w:szCs w:val="28"/>
         </w:rPr>
         <w:lastRenderedPageBreak/>
-        <w:t>The user should be able to modify every aspect an event</w:t>
+        <w:t>The user should be able to modify every aspect</w:t>
+      </w:r>
+      <w:r>
+        <w:rPr>
+          <w:sz w:val="28"/>
+          <w:szCs w:val="28"/>
+        </w:rPr>
+        <w:t xml:space="preserve"> of</w:t>
+      </w:r>
+      <w:r>
+        <w:rPr>
+          <w:sz w:val="28"/>
+          <w:szCs w:val="28"/>
+        </w:rPr>
+        <w:t xml:space="preserve"> an event</w:t>
       </w:r>
       <w:r>
         <w:rPr>
@@ -1568,14 +1464,7 @@
           <w:sz w:val="28"/>
           <w:szCs w:val="28"/>
         </w:rPr>
-        <w:t xml:space="preserve"> </w:t>
-      </w:r>
-      <w:r>
-        <w:rPr>
-          <w:sz w:val="28"/>
-          <w:szCs w:val="28"/>
-        </w:rPr>
-        <w:t>The user should be able to search members by name, payment year, date of registration, attended events</w:t>
+        <w:t xml:space="preserve"> The user should be able to search members by name, payment year, date of registration, attended events</w:t>
       </w:r>
       <w:r>
         <w:rPr>
@@ -1605,14 +1494,7 @@
           <w:sz w:val="28"/>
           <w:szCs w:val="28"/>
         </w:rPr>
-        <w:t xml:space="preserve"> </w:t>
-      </w:r>
-      <w:r>
-        <w:rPr>
-          <w:sz w:val="28"/>
-          <w:szCs w:val="28"/>
-        </w:rPr>
-        <w:t>The user should be able to update the information of each member</w:t>
+        <w:t xml:space="preserve"> The user should be able to update the information of each member</w:t>
       </w:r>
       <w:r>
         <w:rPr>
@@ -1642,21 +1524,7 @@
           <w:sz w:val="28"/>
           <w:szCs w:val="28"/>
         </w:rPr>
-        <w:t xml:space="preserve"> The user can store a lecturer’s information (</w:t>
-      </w:r>
-      <w:r>
-        <w:rPr>
-          <w:sz w:val="28"/>
-          <w:szCs w:val="28"/>
-        </w:rPr>
-        <w:t>name, email, phone, sponsor or not, subject</w:t>
-      </w:r>
-      <w:r>
-        <w:rPr>
-          <w:sz w:val="28"/>
-          <w:szCs w:val="28"/>
-        </w:rPr>
-        <w:t>)</w:t>
+        <w:t xml:space="preserve"> The user can store a lecturer’s information (name, email, phone, sponsor or not, subject)</w:t>
       </w:r>
       <w:r>
         <w:rPr>
@@ -1686,14 +1554,7 @@
           <w:sz w:val="28"/>
           <w:szCs w:val="28"/>
         </w:rPr>
-        <w:t xml:space="preserve"> </w:t>
-      </w:r>
-      <w:r>
-        <w:rPr>
-          <w:sz w:val="28"/>
-          <w:szCs w:val="28"/>
-        </w:rPr>
-        <w:t>The user should be able to search lecturers by name, subject, email, phone, sponsor or not</w:t>
+        <w:t xml:space="preserve"> The user should be able to search lecturers by name, subject, email, phone, sponsor or not</w:t>
       </w:r>
       <w:r>
         <w:rPr>
@@ -1730,14 +1591,7 @@
           <w:sz w:val="28"/>
           <w:szCs w:val="28"/>
         </w:rPr>
-        <w:t xml:space="preserve"> </w:t>
-      </w:r>
-      <w:r>
-        <w:rPr>
-          <w:sz w:val="28"/>
-          <w:szCs w:val="28"/>
-        </w:rPr>
-        <w:t>The user should be able to update the information of each lecturer</w:t>
+        <w:t xml:space="preserve"> The user should be able to update the information of each lecturer</w:t>
       </w:r>
       <w:r>
         <w:rPr>
@@ -1829,7 +1683,6 @@
         </w:rPr>
         <w:t xml:space="preserve"> </w:t>
       </w:r>
-      <w:bookmarkStart w:id="0" w:name="_GoBack"/>
       <w:r>
         <w:rPr>
           <w:noProof/>
@@ -1870,15 +1723,13 @@
           </wp:inline>
         </w:drawing>
       </w:r>
-      <w:bookmarkEnd w:id="0"/>
     </w:p>
     <w:p>
       <w:pPr>
         <w:ind w:right="-900"/>
         <w:jc w:val="both"/>
         <w:rPr>
-          <w:sz w:val="28"/>
-          <w:szCs w:val="28"/>
+          <w:noProof/>
         </w:rPr>
       </w:pPr>
       <w:r>
@@ -1967,6 +1818,45 @@
           </wp:inline>
         </w:drawing>
       </w:r>
+    </w:p>
+    <w:p>
+      <w:pPr>
+        <w:ind w:right="-900"/>
+        <w:jc w:val="both"/>
+        <w:rPr>
+          <w:noProof/>
+        </w:rPr>
+      </w:pPr>
+    </w:p>
+    <w:p>
+      <w:pPr>
+        <w:ind w:right="-900"/>
+        <w:jc w:val="both"/>
+        <w:rPr>
+          <w:noProof/>
+        </w:rPr>
+      </w:pPr>
+    </w:p>
+    <w:p>
+      <w:pPr>
+        <w:ind w:right="-900"/>
+        <w:jc w:val="both"/>
+        <w:rPr>
+          <w:noProof/>
+        </w:rPr>
+      </w:pPr>
+    </w:p>
+    <w:p>
+      <w:pPr>
+        <w:ind w:right="-900"/>
+        <w:jc w:val="both"/>
+        <w:rPr>
+          <w:sz w:val="28"/>
+          <w:szCs w:val="28"/>
+        </w:rPr>
+      </w:pPr>
+      <w:bookmarkStart w:id="0" w:name="_GoBack"/>
+      <w:bookmarkEnd w:id="0"/>
     </w:p>
     <w:sectPr>
       <w:pgSz w:w="12240" w:h="15840"/>

</xml_diff>